<commit_message>
Update Cahier des charges/cachier_des_charges_V1.docx
</commit_message>
<xml_diff>
--- a/Cahier des charges/cachier_des_charges_V1.docx
+++ b/Cahier des charges/cachier_des_charges_V1.docx
@@ -10,6 +10,8 @@
           <w:u w:val="single"/>
         </w:rPr>
       </w:pPr>
+      <w:bookmarkStart w:id="0" w:name="_Hlk527969431"/>
+      <w:bookmarkEnd w:id="0"/>
       <w:r>
         <w:rPr>
           <w:sz w:val="40"/>
@@ -609,6 +611,9 @@
       <w:r>
         <w:t>Relay, capteur infrarouge, haut-parleur, micro, boutons, caméra</w:t>
       </w:r>
+      <w:r>
+        <w:t xml:space="preserve">, Dimmer, … </w:t>
+      </w:r>
     </w:p>
     <w:p/>
     <w:p/>
@@ -630,12 +635,1247 @@
       <w:r>
         <w:t xml:space="preserve">Bien définir les différentes limites </w:t>
       </w:r>
-      <w:bookmarkStart w:id="0" w:name="_GoBack"/>
-      <w:bookmarkEnd w:id="0"/>
       <w:r>
         <w:t xml:space="preserve"> </w:t>
       </w:r>
     </w:p>
+    <w:p>
+      <w:pPr>
+        <w:spacing w:after="160" w:line="259" w:lineRule="auto"/>
+      </w:pPr>
+      <w:r>
+        <w:br w:type="page"/>
+      </w:r>
+    </w:p>
+    <w:p>
+      <w:pPr>
+        <w:rPr>
+          <w:b/>
+          <w:sz w:val="36"/>
+          <w:szCs w:val="36"/>
+          <w:u w:val="single"/>
+        </w:rPr>
+      </w:pPr>
+      <w:r>
+        <w:rPr>
+          <w:b/>
+          <w:sz w:val="36"/>
+          <w:szCs w:val="36"/>
+          <w:u w:val="single"/>
+        </w:rPr>
+        <w:lastRenderedPageBreak/>
+        <w:t>Contrôle de la lumière</w:t>
+      </w:r>
+    </w:p>
+    <w:p>
+      <w:pPr>
+        <w:rPr>
+          <w:b/>
+          <w:sz w:val="28"/>
+          <w:szCs w:val="28"/>
+          <w:u w:val="single"/>
+        </w:rPr>
+      </w:pPr>
+      <w:r>
+        <w:rPr>
+          <w:b/>
+          <w:sz w:val="28"/>
+          <w:szCs w:val="28"/>
+          <w:u w:val="single"/>
+        </w:rPr>
+        <w:t>Page web</w:t>
+      </w:r>
+    </w:p>
+    <w:p>
+      <w:r>
+        <w:t>Le contrôle se fera par le biais d’une page web. Ainsi le contrôle sera disponible par tout appareil pouvant utiliser un navigateur web.</w:t>
+      </w:r>
+    </w:p>
+    <w:p>
+      <w:r>
+        <w:t>Cette application laissera deux choix de contrôles :</w:t>
+      </w:r>
+    </w:p>
+    <w:p>
+      <w:pPr>
+        <w:pStyle w:val="Paragraphedeliste"/>
+        <w:numPr>
+          <w:ilvl w:val="0"/>
+          <w:numId w:val="1"/>
+        </w:numPr>
+      </w:pPr>
+      <w:r>
+        <w:t>Par la voix</w:t>
+      </w:r>
+    </w:p>
+    <w:p>
+      <w:pPr>
+        <w:pStyle w:val="Paragraphedeliste"/>
+        <w:numPr>
+          <w:ilvl w:val="0"/>
+          <w:numId w:val="1"/>
+        </w:numPr>
+      </w:pPr>
+      <w:r>
+        <w:t>Par des boutons</w:t>
+      </w:r>
+    </w:p>
+    <w:p>
+      <w:r>
+        <w:t>On ne veut pas que n’importe qui utilise la page web et éteint les lumières. Avant de pouvoirs utiliser les options de contrôles, l’utilisateur devra d’abord se connecter.</w:t>
+      </w:r>
+    </w:p>
+    <w:p>
+      <w:r>
+        <w:t>On devra alors avoir :</w:t>
+      </w:r>
+    </w:p>
+    <w:p>
+      <w:pPr>
+        <w:pStyle w:val="Paragraphedeliste"/>
+        <w:numPr>
+          <w:ilvl w:val="0"/>
+          <w:numId w:val="1"/>
+        </w:numPr>
+      </w:pPr>
+      <w:r>
+        <w:t>Une page pour la connexion</w:t>
+      </w:r>
+    </w:p>
+    <w:p>
+      <w:pPr>
+        <w:pStyle w:val="Paragraphedeliste"/>
+        <w:numPr>
+          <w:ilvl w:val="0"/>
+          <w:numId w:val="1"/>
+        </w:numPr>
+      </w:pPr>
+      <w:r>
+        <w:t>Une page listant les lampes disponibles.</w:t>
+      </w:r>
+    </w:p>
+    <w:p>
+      <w:pPr>
+        <w:pStyle w:val="Paragraphedeliste"/>
+        <w:numPr>
+          <w:ilvl w:val="0"/>
+          <w:numId w:val="1"/>
+        </w:numPr>
+      </w:pPr>
+      <w:r>
+        <w:t>Une page listant les utilisateurs.</w:t>
+      </w:r>
+    </w:p>
+    <w:p>
+      <w:r>
+        <w:t>Seulement un administrateur (client) sera capable de consulter la liste des utilisateurs et de modifier les données et aura le contrôle de toutes les lampes.</w:t>
+      </w:r>
+      <w:r>
+        <w:br/>
+        <w:t>Les utilisateurs auront accès que à leurs données et les lampes auquel ils auront la permission de contrôle.</w:t>
+      </w:r>
+    </w:p>
+    <w:p>
+      <w:r>
+        <w:t>Afin d’avoir une idée de l’emplacement des différents composants de l’application. Une maquette pour chaque page a été réaliser.</w:t>
+      </w:r>
+    </w:p>
+    <w:p/>
+    <w:p>
+      <w:pPr>
+        <w:keepNext/>
+        <w:rPr>
+          <w:noProof/>
+        </w:rPr>
+      </w:pPr>
+      <w:r>
+        <w:rPr>
+          <w:noProof/>
+        </w:rPr>
+        <w:t xml:space="preserve">         </w:t>
+      </w:r>
+    </w:p>
+    <w:p>
+      <w:pPr>
+        <w:keepNext/>
+      </w:pPr>
+      <w:r>
+        <w:rPr>
+          <w:noProof/>
+        </w:rPr>
+        <w:drawing>
+          <wp:anchor distT="0" distB="0" distL="114300" distR="114300" simplePos="0" relativeHeight="251659264" behindDoc="1" locked="0" layoutInCell="1" allowOverlap="1" wp14:anchorId="1B8DE7E7" wp14:editId="2E065BA4">
+            <wp:simplePos x="0" y="0"/>
+            <wp:positionH relativeFrom="column">
+              <wp:posOffset>3316605</wp:posOffset>
+            </wp:positionH>
+            <wp:positionV relativeFrom="paragraph">
+              <wp:posOffset>12488</wp:posOffset>
+            </wp:positionV>
+            <wp:extent cx="2689847" cy="2151169"/>
+            <wp:effectExtent l="0" t="0" r="0" b="1905"/>
+            <wp:wrapNone/>
+            <wp:docPr id="6" name="Image 6"/>
+            <wp:cNvGraphicFramePr>
+              <a:graphicFrameLocks xmlns:a="http://schemas.openxmlformats.org/drawingml/2006/main" noChangeAspect="1"/>
+            </wp:cNvGraphicFramePr>
+            <a:graphic xmlns:a="http://schemas.openxmlformats.org/drawingml/2006/main">
+              <a:graphicData uri="http://schemas.openxmlformats.org/drawingml/2006/picture">
+                <pic:pic xmlns:pic="http://schemas.openxmlformats.org/drawingml/2006/picture">
+                  <pic:nvPicPr>
+                    <pic:cNvPr id="0" name="Picture 2"/>
+                    <pic:cNvPicPr>
+                      <a:picLocks noChangeAspect="1" noChangeArrowheads="1"/>
+                    </pic:cNvPicPr>
+                  </pic:nvPicPr>
+                  <pic:blipFill>
+                    <a:blip r:embed="rId5">
+                      <a:extLst>
+                        <a:ext uri="{28A0092B-C50C-407E-A947-70E740481C1C}">
+                          <a14:useLocalDpi xmlns:a14="http://schemas.microsoft.com/office/drawing/2010/main" val="0"/>
+                        </a:ext>
+                      </a:extLst>
+                    </a:blip>
+                    <a:srcRect/>
+                    <a:stretch>
+                      <a:fillRect/>
+                    </a:stretch>
+                  </pic:blipFill>
+                  <pic:spPr bwMode="auto">
+                    <a:xfrm>
+                      <a:off x="0" y="0"/>
+                      <a:ext cx="2718079" cy="2173747"/>
+                    </a:xfrm>
+                    <a:prstGeom prst="rect">
+                      <a:avLst/>
+                    </a:prstGeom>
+                    <a:noFill/>
+                    <a:ln>
+                      <a:noFill/>
+                    </a:ln>
+                  </pic:spPr>
+                </pic:pic>
+              </a:graphicData>
+            </a:graphic>
+            <wp14:sizeRelH relativeFrom="margin">
+              <wp14:pctWidth>0</wp14:pctWidth>
+            </wp14:sizeRelH>
+            <wp14:sizeRelV relativeFrom="margin">
+              <wp14:pctHeight>0</wp14:pctHeight>
+            </wp14:sizeRelV>
+          </wp:anchor>
+        </w:drawing>
+      </w:r>
+      <w:r>
+        <w:rPr>
+          <w:noProof/>
+        </w:rPr>
+        <w:drawing>
+          <wp:inline distT="0" distB="0" distL="0" distR="0" wp14:anchorId="44F66A6F" wp14:editId="3C5E0595">
+            <wp:extent cx="2700000" cy="2160000"/>
+            <wp:effectExtent l="0" t="0" r="5715" b="0"/>
+            <wp:docPr id="5" name="Image 5"/>
+            <wp:cNvGraphicFramePr>
+              <a:graphicFrameLocks xmlns:a="http://schemas.openxmlformats.org/drawingml/2006/main" noChangeAspect="1"/>
+            </wp:cNvGraphicFramePr>
+            <a:graphic xmlns:a="http://schemas.openxmlformats.org/drawingml/2006/main">
+              <a:graphicData uri="http://schemas.openxmlformats.org/drawingml/2006/picture">
+                <pic:pic xmlns:pic="http://schemas.openxmlformats.org/drawingml/2006/picture">
+                  <pic:nvPicPr>
+                    <pic:cNvPr id="0" name="Picture 1"/>
+                    <pic:cNvPicPr>
+                      <a:picLocks noChangeAspect="1" noChangeArrowheads="1"/>
+                    </pic:cNvPicPr>
+                  </pic:nvPicPr>
+                  <pic:blipFill>
+                    <a:blip r:embed="rId6">
+                      <a:extLst>
+                        <a:ext uri="{28A0092B-C50C-407E-A947-70E740481C1C}">
+                          <a14:useLocalDpi xmlns:a14="http://schemas.microsoft.com/office/drawing/2010/main" val="0"/>
+                        </a:ext>
+                      </a:extLst>
+                    </a:blip>
+                    <a:srcRect/>
+                    <a:stretch>
+                      <a:fillRect/>
+                    </a:stretch>
+                  </pic:blipFill>
+                  <pic:spPr bwMode="auto">
+                    <a:xfrm>
+                      <a:off x="0" y="0"/>
+                      <a:ext cx="2700000" cy="2160000"/>
+                    </a:xfrm>
+                    <a:prstGeom prst="rect">
+                      <a:avLst/>
+                    </a:prstGeom>
+                    <a:noFill/>
+                    <a:ln>
+                      <a:noFill/>
+                    </a:ln>
+                  </pic:spPr>
+                </pic:pic>
+              </a:graphicData>
+            </a:graphic>
+          </wp:inline>
+        </w:drawing>
+      </w:r>
+      <w:r>
+        <w:rPr>
+          <w:noProof/>
+        </w:rPr>
+        <w:t xml:space="preserve">                              </w:t>
+      </w:r>
+    </w:p>
+    <w:p>
+      <w:pPr>
+        <w:pStyle w:val="Lgende"/>
+      </w:pPr>
+      <w:r>
+        <w:t xml:space="preserve">                     Figure 1 : Page connexion.</w:t>
+      </w:r>
+      <w:r>
+        <w:tab/>
+      </w:r>
+      <w:r>
+        <w:tab/>
+      </w:r>
+      <w:r>
+        <w:tab/>
+      </w:r>
+      <w:r>
+        <w:tab/>
+      </w:r>
+      <w:r>
+        <w:tab/>
+        <w:t xml:space="preserve">                Figure 2 : Page Lumières </w:t>
+      </w:r>
+    </w:p>
+    <w:p>
+      <w:pPr>
+        <w:keepNext/>
+      </w:pPr>
+      <w:r>
+        <w:rPr>
+          <w:noProof/>
+        </w:rPr>
+        <w:drawing>
+          <wp:anchor distT="0" distB="0" distL="114300" distR="114300" simplePos="0" relativeHeight="251660288" behindDoc="1" locked="0" layoutInCell="1" allowOverlap="1" wp14:anchorId="7E08F61F">
+            <wp:simplePos x="0" y="0"/>
+            <wp:positionH relativeFrom="margin">
+              <wp:align>left</wp:align>
+            </wp:positionH>
+            <wp:positionV relativeFrom="paragraph">
+              <wp:posOffset>7197</wp:posOffset>
+            </wp:positionV>
+            <wp:extent cx="2703600" cy="2163600"/>
+            <wp:effectExtent l="0" t="0" r="1905" b="8255"/>
+            <wp:wrapNone/>
+            <wp:docPr id="7" name="Image 7"/>
+            <wp:cNvGraphicFramePr>
+              <a:graphicFrameLocks xmlns:a="http://schemas.openxmlformats.org/drawingml/2006/main" noChangeAspect="1"/>
+            </wp:cNvGraphicFramePr>
+            <a:graphic xmlns:a="http://schemas.openxmlformats.org/drawingml/2006/main">
+              <a:graphicData uri="http://schemas.openxmlformats.org/drawingml/2006/picture">
+                <pic:pic xmlns:pic="http://schemas.openxmlformats.org/drawingml/2006/picture">
+                  <pic:nvPicPr>
+                    <pic:cNvPr id="0" name="Picture 3"/>
+                    <pic:cNvPicPr>
+                      <a:picLocks noChangeAspect="1" noChangeArrowheads="1"/>
+                    </pic:cNvPicPr>
+                  </pic:nvPicPr>
+                  <pic:blipFill>
+                    <a:blip r:embed="rId7">
+                      <a:extLst>
+                        <a:ext uri="{28A0092B-C50C-407E-A947-70E740481C1C}">
+                          <a14:useLocalDpi xmlns:a14="http://schemas.microsoft.com/office/drawing/2010/main" val="0"/>
+                        </a:ext>
+                      </a:extLst>
+                    </a:blip>
+                    <a:srcRect/>
+                    <a:stretch>
+                      <a:fillRect/>
+                    </a:stretch>
+                  </pic:blipFill>
+                  <pic:spPr bwMode="auto">
+                    <a:xfrm>
+                      <a:off x="0" y="0"/>
+                      <a:ext cx="2703600" cy="2163600"/>
+                    </a:xfrm>
+                    <a:prstGeom prst="rect">
+                      <a:avLst/>
+                    </a:prstGeom>
+                    <a:noFill/>
+                    <a:ln>
+                      <a:noFill/>
+                    </a:ln>
+                  </pic:spPr>
+                </pic:pic>
+              </a:graphicData>
+            </a:graphic>
+            <wp14:sizeRelH relativeFrom="page">
+              <wp14:pctWidth>0</wp14:pctWidth>
+            </wp14:sizeRelH>
+            <wp14:sizeRelV relativeFrom="page">
+              <wp14:pctHeight>0</wp14:pctHeight>
+            </wp14:sizeRelV>
+          </wp:anchor>
+        </w:drawing>
+      </w:r>
+      <w:r>
+        <w:br w:type="textWrapping" w:clear="all"/>
+      </w:r>
+    </w:p>
+    <w:p>
+      <w:pPr>
+        <w:keepNext/>
+      </w:pPr>
+    </w:p>
+    <w:p>
+      <w:pPr>
+        <w:keepNext/>
+      </w:pPr>
+    </w:p>
+    <w:p>
+      <w:pPr>
+        <w:keepNext/>
+      </w:pPr>
+    </w:p>
+    <w:p>
+      <w:pPr>
+        <w:keepNext/>
+      </w:pPr>
+    </w:p>
+    <w:p>
+      <w:pPr>
+        <w:keepNext/>
+      </w:pPr>
+    </w:p>
+    <w:p>
+      <w:pPr>
+        <w:keepNext/>
+      </w:pPr>
+    </w:p>
+    <w:p>
+      <w:pPr>
+        <w:keepNext/>
+      </w:pPr>
+    </w:p>
+    <w:p>
+      <w:pPr>
+        <w:keepNext/>
+      </w:pPr>
+    </w:p>
+    <w:p>
+      <w:pPr>
+        <w:keepNext/>
+      </w:pPr>
+    </w:p>
+    <w:p>
+      <w:pPr>
+        <w:keepNext/>
+      </w:pPr>
+    </w:p>
+    <w:p>
+      <w:pPr>
+        <w:keepNext/>
+      </w:pPr>
+    </w:p>
+    <w:p>
+      <w:pPr>
+        <w:pStyle w:val="Lgende"/>
+        <w:rPr>
+          <w:b/>
+          <w:sz w:val="28"/>
+          <w:szCs w:val="28"/>
+          <w:u w:val="single"/>
+        </w:rPr>
+      </w:pPr>
+      <w:r>
+        <w:t xml:space="preserve">                           Figure 3 : Page Utilisateurs </w:t>
+      </w:r>
+      <w:r>
+        <w:tab/>
+      </w:r>
+      <w:r>
+        <w:tab/>
+      </w:r>
+    </w:p>
+    <w:p>
+      <w:pPr>
+        <w:rPr>
+          <w:b/>
+          <w:sz w:val="28"/>
+          <w:szCs w:val="28"/>
+          <w:u w:val="single"/>
+        </w:rPr>
+      </w:pPr>
+    </w:p>
+    <w:p>
+      <w:pPr>
+        <w:rPr>
+          <w:b/>
+          <w:sz w:val="28"/>
+          <w:szCs w:val="28"/>
+          <w:u w:val="single"/>
+        </w:rPr>
+      </w:pPr>
+      <w:r>
+        <w:rPr>
+          <w:b/>
+          <w:sz w:val="28"/>
+          <w:szCs w:val="28"/>
+          <w:u w:val="single"/>
+        </w:rPr>
+        <w:t>Hardware</w:t>
+      </w:r>
+    </w:p>
+    <w:p>
+      <w:pPr>
+        <w:rPr>
+          <w:b/>
+          <w:sz w:val="28"/>
+          <w:szCs w:val="28"/>
+          <w:u w:val="single"/>
+        </w:rPr>
+      </w:pPr>
+    </w:p>
+    <w:p>
+      <w:pPr>
+        <w:rPr>
+          <w:szCs w:val="28"/>
+        </w:rPr>
+      </w:pPr>
+      <w:r>
+        <w:rPr>
+          <w:szCs w:val="28"/>
+        </w:rPr>
+        <w:t>Pour la partie matérielle du contrôle de la lumière, le module contiendra trois éléments de base :</w:t>
+      </w:r>
+    </w:p>
+    <w:p>
+      <w:pPr>
+        <w:rPr>
+          <w:szCs w:val="28"/>
+        </w:rPr>
+      </w:pPr>
+    </w:p>
+    <w:p>
+      <w:pPr>
+        <w:pStyle w:val="Paragraphedeliste"/>
+        <w:numPr>
+          <w:ilvl w:val="0"/>
+          <w:numId w:val="1"/>
+        </w:numPr>
+        <w:rPr>
+          <w:szCs w:val="28"/>
+        </w:rPr>
+      </w:pPr>
+      <w:r>
+        <w:rPr>
+          <w:szCs w:val="28"/>
+        </w:rPr>
+        <w:t>Un abaisseur de tension HLK-PM01</w:t>
+      </w:r>
+    </w:p>
+    <w:p>
+      <w:pPr>
+        <w:pStyle w:val="Paragraphedeliste"/>
+        <w:numPr>
+          <w:ilvl w:val="0"/>
+          <w:numId w:val="1"/>
+        </w:numPr>
+        <w:rPr>
+          <w:szCs w:val="28"/>
+        </w:rPr>
+      </w:pPr>
+      <w:r>
+        <w:rPr>
+          <w:szCs w:val="28"/>
+        </w:rPr>
+        <w:t>Un Raspberry pi zéro W</w:t>
+      </w:r>
+    </w:p>
+    <w:p>
+      <w:pPr>
+        <w:pStyle w:val="Paragraphedeliste"/>
+        <w:numPr>
+          <w:ilvl w:val="0"/>
+          <w:numId w:val="1"/>
+        </w:numPr>
+        <w:rPr>
+          <w:szCs w:val="28"/>
+        </w:rPr>
+      </w:pPr>
+      <w:r>
+        <w:rPr>
+          <w:szCs w:val="28"/>
+        </w:rPr>
+        <w:t>AC Light Dimmer Module, 1 Channel, 3.3V/5V logic, AC 50/60hz, 220V/110V</w:t>
+      </w:r>
+    </w:p>
+    <w:p>
+      <w:pPr>
+        <w:rPr>
+          <w:szCs w:val="28"/>
+        </w:rPr>
+      </w:pPr>
+    </w:p>
+    <w:p>
+      <w:pPr>
+        <w:rPr>
+          <w:szCs w:val="28"/>
+        </w:rPr>
+      </w:pPr>
+      <w:r>
+        <w:rPr>
+          <w:szCs w:val="28"/>
+        </w:rPr>
+        <w:t>Le module sera donc placé à la place d’un interrupteur dans le blochet. Pour l’alimentation du Raspberry, il faudra brancher la phase et le neutre sur l’abaisseur, pour que celui-ci transforme le 220V AC en 5V DC qui me permettra donc d’alimenter mon Raspberry.</w:t>
+      </w:r>
+    </w:p>
+    <w:p>
+      <w:pPr>
+        <w:rPr>
+          <w:i/>
+          <w:szCs w:val="28"/>
+        </w:rPr>
+      </w:pPr>
+      <w:r>
+        <w:rPr>
+          <w:i/>
+          <w:szCs w:val="28"/>
+        </w:rPr>
+        <w:t>(ATTENTION : Pas toujours le neutre dans le blochet donc il faut trouver une solution alternative.)</w:t>
+      </w:r>
+    </w:p>
+    <w:p>
+      <w:pPr>
+        <w:rPr>
+          <w:szCs w:val="28"/>
+        </w:rPr>
+      </w:pPr>
+    </w:p>
+    <w:p>
+      <w:pPr>
+        <w:rPr>
+          <w:szCs w:val="28"/>
+        </w:rPr>
+      </w:pPr>
+      <w:r>
+        <w:rPr>
+          <w:szCs w:val="28"/>
+        </w:rPr>
+        <w:t>Pour allumer la lumière, le Dimmer sera relié au Raspberry sur ses pins de commande. De l’autre côté, il sera relié à la phase et le fil de commande de la lampe. Le Dimmer permettra un cont</w:t>
+      </w:r>
+      <w:r>
+        <w:rPr>
+          <w:szCs w:val="28"/>
+        </w:rPr>
+        <w:t>rôle progressif de l’intensité lumineuse</w:t>
+      </w:r>
+      <w:bookmarkStart w:id="1" w:name="_GoBack"/>
+      <w:bookmarkEnd w:id="1"/>
+      <w:r>
+        <w:rPr>
+          <w:szCs w:val="28"/>
+        </w:rPr>
+        <w:t xml:space="preserve"> des ampoules, ce que nous utiliserons pour faire des fonctions et des modes pour les utilisateurs.</w:t>
+      </w:r>
+    </w:p>
+    <w:p>
+      <w:pPr>
+        <w:rPr>
+          <w:b/>
+          <w:sz w:val="28"/>
+          <w:szCs w:val="28"/>
+          <w:u w:val="single"/>
+        </w:rPr>
+      </w:pPr>
+    </w:p>
+    <w:p>
+      <w:pPr>
+        <w:rPr>
+          <w:szCs w:val="28"/>
+        </w:rPr>
+      </w:pPr>
+      <w:r>
+        <w:rPr>
+          <w:szCs w:val="28"/>
+        </w:rPr>
+        <w:t>Nb : Pour des modules n’ayant pas besoin d’avoir accès aux fils de commande des lampes, il sera préférable de choisir une prise comme emplacement, car le neutre s’y trouvera toujours.</w:t>
+      </w:r>
+    </w:p>
+    <w:p>
+      <w:pPr>
+        <w:rPr>
+          <w:b/>
+          <w:sz w:val="28"/>
+          <w:szCs w:val="28"/>
+          <w:u w:val="single"/>
+        </w:rPr>
+      </w:pPr>
+    </w:p>
+    <w:p>
+      <w:pPr>
+        <w:rPr>
+          <w:szCs w:val="28"/>
+        </w:rPr>
+      </w:pPr>
+    </w:p>
+    <w:p>
+      <w:pPr>
+        <w:rPr>
+          <w:b/>
+          <w:sz w:val="28"/>
+          <w:szCs w:val="28"/>
+          <w:u w:val="single"/>
+        </w:rPr>
+      </w:pPr>
+    </w:p>
+    <w:p>
+      <w:pPr>
+        <w:rPr>
+          <w:b/>
+          <w:sz w:val="28"/>
+          <w:szCs w:val="28"/>
+          <w:u w:val="single"/>
+        </w:rPr>
+      </w:pPr>
+      <w:r>
+        <w:rPr>
+          <w:b/>
+          <w:sz w:val="28"/>
+          <w:szCs w:val="28"/>
+          <w:u w:val="single"/>
+        </w:rPr>
+        <w:br w:type="page"/>
+      </w:r>
+    </w:p>
+    <w:p>
+      <w:pPr>
+        <w:rPr>
+          <w:b/>
+          <w:sz w:val="28"/>
+          <w:szCs w:val="28"/>
+          <w:u w:val="single"/>
+        </w:rPr>
+      </w:pPr>
+    </w:p>
+    <w:p>
+      <w:pPr>
+        <w:rPr>
+          <w:b/>
+          <w:sz w:val="36"/>
+          <w:szCs w:val="28"/>
+          <w:u w:val="single"/>
+        </w:rPr>
+      </w:pPr>
+      <w:r>
+        <w:rPr>
+          <w:b/>
+          <w:sz w:val="36"/>
+          <w:szCs w:val="28"/>
+          <w:u w:val="single"/>
+        </w:rPr>
+        <w:t>Généraux</w:t>
+      </w:r>
+    </w:p>
+    <w:p>
+      <w:pPr>
+        <w:rPr>
+          <w:b/>
+          <w:sz w:val="28"/>
+          <w:szCs w:val="28"/>
+          <w:u w:val="single"/>
+        </w:rPr>
+      </w:pPr>
+    </w:p>
+    <w:p>
+      <w:pPr>
+        <w:rPr>
+          <w:b/>
+          <w:sz w:val="28"/>
+          <w:szCs w:val="28"/>
+          <w:u w:val="single"/>
+        </w:rPr>
+      </w:pPr>
+      <w:r>
+        <w:rPr>
+          <w:b/>
+          <w:sz w:val="28"/>
+          <w:szCs w:val="28"/>
+          <w:u w:val="single"/>
+        </w:rPr>
+        <w:t>Serveur Linux</w:t>
+      </w:r>
+    </w:p>
+    <w:p>
+      <w:pPr>
+        <w:rPr>
+          <w:b/>
+          <w:sz w:val="28"/>
+          <w:szCs w:val="28"/>
+          <w:u w:val="single"/>
+        </w:rPr>
+      </w:pPr>
+    </w:p>
+    <w:p>
+      <w:pPr>
+        <w:rPr>
+          <w:sz w:val="24"/>
+          <w:szCs w:val="24"/>
+        </w:rPr>
+      </w:pPr>
+      <w:r>
+        <w:rPr>
+          <w:sz w:val="24"/>
+          <w:szCs w:val="24"/>
+        </w:rPr>
+        <w:t>Le Raspberry pi jouera le rôle du serveur. Il devra fournir différents services.</w:t>
+      </w:r>
+    </w:p>
+    <w:p>
+      <w:pPr>
+        <w:pStyle w:val="Paragraphedeliste"/>
+        <w:numPr>
+          <w:ilvl w:val="0"/>
+          <w:numId w:val="1"/>
+        </w:numPr>
+        <w:rPr>
+          <w:sz w:val="24"/>
+          <w:szCs w:val="24"/>
+        </w:rPr>
+      </w:pPr>
+      <w:r>
+        <w:rPr>
+          <w:sz w:val="24"/>
+          <w:szCs w:val="24"/>
+        </w:rPr>
+        <w:t>Web : permettant d’héberger la page web.</w:t>
+      </w:r>
+    </w:p>
+    <w:p>
+      <w:pPr>
+        <w:pStyle w:val="Paragraphedeliste"/>
+        <w:numPr>
+          <w:ilvl w:val="0"/>
+          <w:numId w:val="1"/>
+        </w:numPr>
+      </w:pPr>
+      <w:r>
+        <w:t>DNS : pour permettre que le site w</w:t>
+      </w:r>
+      <w:r>
+        <w:t>eb soit accessible autrement qu’</w:t>
+      </w:r>
+      <w:r>
+        <w:t>en notant l’adresse IP.</w:t>
+      </w:r>
+    </w:p>
+    <w:p>
+      <w:pPr>
+        <w:pStyle w:val="Paragraphedeliste"/>
+        <w:numPr>
+          <w:ilvl w:val="0"/>
+          <w:numId w:val="1"/>
+        </w:numPr>
+      </w:pPr>
+      <w:r>
+        <w:t>BDD : qui contiendra toute les données (les utilisateurs et les lampes).</w:t>
+      </w:r>
+    </w:p>
+    <w:p>
+      <w:pPr>
+        <w:pStyle w:val="Paragraphedeliste"/>
+        <w:numPr>
+          <w:ilvl w:val="0"/>
+          <w:numId w:val="1"/>
+        </w:numPr>
+      </w:pPr>
+      <w:r>
+        <w:t>DHCP : qui sera configuré pour donner dynamiquement les informations de connexions aux modules.</w:t>
+      </w:r>
+    </w:p>
+    <w:p>
+      <w:r>
+        <w:t>Le serveu</w:t>
+      </w:r>
+      <w:r>
+        <w:t>r devra également être sécurisé,</w:t>
+      </w:r>
+      <w:r>
+        <w:t xml:space="preserve"> avec par exemple</w:t>
+      </w:r>
+      <w:r>
+        <w:t> :</w:t>
+      </w:r>
+      <w:r>
+        <w:t xml:space="preserve"> un antivirus, SE Linux et la configuration du firewall</w:t>
+      </w:r>
+    </w:p>
+    <w:p/>
+    <w:p/>
+    <w:p/>
+    <w:p/>
+    <w:p/>
+    <w:p/>
+    <w:p/>
+    <w:p>
+      <w:pPr>
+        <w:rPr>
+          <w:b/>
+          <w:sz w:val="28"/>
+          <w:szCs w:val="28"/>
+          <w:u w:val="single"/>
+        </w:rPr>
+      </w:pPr>
+      <w:r>
+        <w:rPr>
+          <w:b/>
+          <w:sz w:val="28"/>
+          <w:szCs w:val="28"/>
+          <w:u w:val="single"/>
+        </w:rPr>
+        <w:t>La base de données</w:t>
+      </w:r>
+    </w:p>
+    <w:p/>
+    <w:p>
+      <w:r>
+        <w:t>Une base de données sur un serveur (Raspberry Pi) sera utilisée contenant 2 tables.</w:t>
+      </w:r>
+    </w:p>
+    <w:p>
+      <w:r>
+        <w:t xml:space="preserve">Une table utilisateur avec les colonnes : </w:t>
+      </w:r>
+    </w:p>
+    <w:p>
+      <w:pPr>
+        <w:pStyle w:val="Paragraphedeliste"/>
+        <w:numPr>
+          <w:ilvl w:val="0"/>
+          <w:numId w:val="1"/>
+        </w:numPr>
+      </w:pPr>
+      <w:r>
+        <w:t>Nom</w:t>
+      </w:r>
+    </w:p>
+    <w:p>
+      <w:pPr>
+        <w:pStyle w:val="Paragraphedeliste"/>
+        <w:numPr>
+          <w:ilvl w:val="0"/>
+          <w:numId w:val="1"/>
+        </w:numPr>
+      </w:pPr>
+      <w:r>
+        <w:t>Prénom</w:t>
+      </w:r>
+    </w:p>
+    <w:p>
+      <w:pPr>
+        <w:pStyle w:val="Paragraphedeliste"/>
+        <w:numPr>
+          <w:ilvl w:val="0"/>
+          <w:numId w:val="1"/>
+        </w:numPr>
+      </w:pPr>
+      <w:r>
+        <w:t>Mot de passe</w:t>
+      </w:r>
+    </w:p>
+    <w:p>
+      <w:pPr>
+        <w:pStyle w:val="Paragraphedeliste"/>
+        <w:numPr>
+          <w:ilvl w:val="0"/>
+          <w:numId w:val="1"/>
+        </w:numPr>
+      </w:pPr>
+      <w:r>
+        <w:t>Type d’utilisateur : admin, compagne, invité ou autre …</w:t>
+      </w:r>
+    </w:p>
+    <w:p>
+      <w:r>
+        <w:t>Une table de la base données représentera les lumières avec les colonnes :</w:t>
+      </w:r>
+    </w:p>
+    <w:p>
+      <w:pPr>
+        <w:pStyle w:val="Paragraphedeliste"/>
+        <w:numPr>
+          <w:ilvl w:val="0"/>
+          <w:numId w:val="1"/>
+        </w:numPr>
+      </w:pPr>
+      <w:r>
+        <w:t>Emplacement</w:t>
+      </w:r>
+    </w:p>
+    <w:p>
+      <w:pPr>
+        <w:pStyle w:val="Paragraphedeliste"/>
+        <w:numPr>
+          <w:ilvl w:val="0"/>
+          <w:numId w:val="1"/>
+        </w:numPr>
+      </w:pPr>
+      <w:r>
+        <w:t>Permission</w:t>
+      </w:r>
+    </w:p>
+    <w:p>
+      <w:r>
+        <w:t>On voudrait adapter la mise en place de notre produit partout que ce soit dans une entreprise ou un foyer.</w:t>
+      </w:r>
+    </w:p>
+    <w:p>
+      <w:r>
+        <w:t>Une entreprise possède généralement au moins un informaticien. Or un informaticien pourrait vouloir créer ses propres scripts pour contrôler nos produits. Tous les scripts contrôlant nos produits devront alors donner la possibilité d’être utilisé en ligne de commande.</w:t>
+      </w:r>
+    </w:p>
+    <w:p>
+      <w:r>
+        <w:t>Script</w:t>
+      </w:r>
+    </w:p>
+    <w:p>
+      <w:r>
+        <w:t>Nous aurons un script gérant la lumière.</w:t>
+      </w:r>
+    </w:p>
+    <w:p>
+      <w:r>
+        <w:t>Script lumière</w:t>
+      </w:r>
+    </w:p>
+    <w:p>
+      <w:pPr>
+        <w:pStyle w:val="Paragraphedeliste"/>
+        <w:numPr>
+          <w:ilvl w:val="0"/>
+          <w:numId w:val="1"/>
+        </w:numPr>
+      </w:pPr>
+      <w:r>
+        <w:t>Ajout lampe</w:t>
+      </w:r>
+    </w:p>
+    <w:p>
+      <w:pPr>
+        <w:pStyle w:val="Paragraphedeliste"/>
+        <w:numPr>
+          <w:ilvl w:val="0"/>
+          <w:numId w:val="1"/>
+        </w:numPr>
+      </w:pPr>
+      <w:r>
+        <w:t>Suppression lampe</w:t>
+      </w:r>
+    </w:p>
+    <w:p>
+      <w:pPr>
+        <w:pStyle w:val="Paragraphedeliste"/>
+        <w:numPr>
+          <w:ilvl w:val="0"/>
+          <w:numId w:val="1"/>
+        </w:numPr>
+      </w:pPr>
+      <w:r>
+        <w:t>Allumage lampe</w:t>
+      </w:r>
+    </w:p>
+    <w:p>
+      <w:pPr>
+        <w:pStyle w:val="Paragraphedeliste"/>
+        <w:numPr>
+          <w:ilvl w:val="0"/>
+          <w:numId w:val="1"/>
+        </w:numPr>
+      </w:pPr>
+      <w:r>
+        <w:t>Extinction lampe</w:t>
+      </w:r>
+    </w:p>
+    <w:p>
+      <w:r>
+        <w:br w:type="page"/>
+      </w:r>
+    </w:p>
+    <w:p>
+      <w:pPr>
+        <w:rPr>
+          <w:b/>
+          <w:sz w:val="28"/>
+          <w:szCs w:val="28"/>
+          <w:u w:val="single"/>
+        </w:rPr>
+      </w:pPr>
+      <w:r>
+        <w:rPr>
+          <w:b/>
+          <w:sz w:val="28"/>
+          <w:szCs w:val="28"/>
+          <w:u w:val="single"/>
+        </w:rPr>
+        <w:lastRenderedPageBreak/>
+        <w:t>DNS</w:t>
+      </w:r>
+    </w:p>
+    <w:p>
+      <w:pPr>
+        <w:rPr>
+          <w:b/>
+          <w:sz w:val="28"/>
+          <w:szCs w:val="28"/>
+          <w:u w:val="single"/>
+        </w:rPr>
+      </w:pPr>
+    </w:p>
+    <w:p>
+      <w:pPr>
+        <w:rPr>
+          <w:sz w:val="24"/>
+          <w:szCs w:val="24"/>
+        </w:rPr>
+      </w:pPr>
+      <w:r>
+        <w:rPr>
+          <w:sz w:val="24"/>
+          <w:szCs w:val="24"/>
+        </w:rPr>
+        <w:t>Le DNS sera principalement utilisé pour permettre l’accès au site web autrement que par l’adresse IP.</w:t>
+      </w:r>
+    </w:p>
+    <w:p>
+      <w:pPr>
+        <w:rPr>
+          <w:sz w:val="24"/>
+          <w:szCs w:val="24"/>
+        </w:rPr>
+      </w:pPr>
+      <w:r>
+        <w:rPr>
+          <w:sz w:val="24"/>
+          <w:szCs w:val="24"/>
+        </w:rPr>
+        <w:t>Il sera également utilisé pour associer l’adresse IP d’un module à un nom.</w:t>
+      </w:r>
+    </w:p>
+    <w:p>
+      <w:pPr>
+        <w:rPr>
+          <w:sz w:val="24"/>
+          <w:szCs w:val="24"/>
+        </w:rPr>
+      </w:pPr>
+      <w:r>
+        <w:rPr>
+          <w:sz w:val="24"/>
+          <w:szCs w:val="24"/>
+        </w:rPr>
+        <w:t>Exemples :</w:t>
+      </w:r>
+    </w:p>
+    <w:p>
+      <w:pPr>
+        <w:pStyle w:val="Paragraphedeliste"/>
+        <w:numPr>
+          <w:ilvl w:val="0"/>
+          <w:numId w:val="1"/>
+        </w:numPr>
+        <w:rPr>
+          <w:sz w:val="24"/>
+          <w:szCs w:val="24"/>
+        </w:rPr>
+      </w:pPr>
+      <w:r>
+        <w:rPr>
+          <w:sz w:val="24"/>
+          <w:szCs w:val="24"/>
+        </w:rPr>
+        <w:t>10.0.0.10 = lampe salon</w:t>
+      </w:r>
+    </w:p>
+    <w:p>
+      <w:pPr>
+        <w:pStyle w:val="Paragraphedeliste"/>
+        <w:numPr>
+          <w:ilvl w:val="0"/>
+          <w:numId w:val="1"/>
+        </w:numPr>
+        <w:rPr>
+          <w:sz w:val="24"/>
+          <w:szCs w:val="24"/>
+        </w:rPr>
+      </w:pPr>
+      <w:r>
+        <w:rPr>
+          <w:sz w:val="24"/>
+          <w:szCs w:val="24"/>
+        </w:rPr>
+        <w:t>10.0.0.11 = lampe cuisine</w:t>
+      </w:r>
+    </w:p>
+    <w:p>
+      <w:pPr>
+        <w:pStyle w:val="Paragraphedeliste"/>
+        <w:numPr>
+          <w:ilvl w:val="0"/>
+          <w:numId w:val="1"/>
+        </w:numPr>
+        <w:rPr>
+          <w:sz w:val="24"/>
+          <w:szCs w:val="24"/>
+        </w:rPr>
+      </w:pPr>
+      <w:r>
+        <w:rPr>
+          <w:sz w:val="24"/>
+          <w:szCs w:val="24"/>
+        </w:rPr>
+        <w:t>10.0.0.12 = lampe salle de bain</w:t>
+      </w:r>
+    </w:p>
+    <w:p>
+      <w:pPr>
+        <w:pStyle w:val="Paragraphedeliste"/>
+        <w:numPr>
+          <w:ilvl w:val="0"/>
+          <w:numId w:val="1"/>
+        </w:numPr>
+        <w:rPr>
+          <w:sz w:val="24"/>
+          <w:szCs w:val="24"/>
+        </w:rPr>
+      </w:pPr>
+      <w:r>
+        <w:rPr>
+          <w:sz w:val="24"/>
+          <w:szCs w:val="24"/>
+        </w:rPr>
+        <w:t>10.0.0.13 = lampe salle à manger</w:t>
+      </w:r>
+    </w:p>
+    <w:p>
+      <w:pPr>
+        <w:rPr>
+          <w:sz w:val="24"/>
+          <w:szCs w:val="24"/>
+        </w:rPr>
+      </w:pPr>
+      <w:r>
+        <w:rPr>
+          <w:sz w:val="24"/>
+          <w:szCs w:val="24"/>
+        </w:rPr>
+        <w:t>Ainsi chaque module pourra être accessible par son nom et utilisable sans devoir changer une adresse IP dans le code.</w:t>
+      </w:r>
+    </w:p>
+    <w:p/>
     <w:sectPr>
       <w:pgSz w:w="11906" w:h="16838"/>
       <w:pgMar w:top="1417" w:right="1417" w:bottom="1417" w:left="1417" w:header="708" w:footer="708" w:gutter="0"/>
@@ -644,6 +1884,126 @@
     </w:sectPr>
   </w:body>
 </w:document>
+</file>
+
+<file path=word/numbering.xml><?xml version="1.0" encoding="utf-8"?>
+<w:numbering xmlns:wpc="http://schemas.microsoft.com/office/word/2010/wordprocessingCanvas" xmlns:cx="http://schemas.microsoft.com/office/drawing/2014/chartex" xmlns:cx1="http://schemas.microsoft.com/office/drawing/2015/9/8/chartex" xmlns:cx2="http://schemas.microsoft.com/office/drawing/2015/10/21/chartex" xmlns:cx3="http://schemas.microsoft.com/office/drawing/2016/5/9/chartex" xmlns:cx4="http://schemas.microsoft.com/office/drawing/2016/5/10/chartex" xmlns:cx5="http://schemas.microsoft.com/office/drawing/2016/5/11/chartex" xmlns:cx6="http://schemas.microsoft.com/office/drawing/2016/5/12/chartex" xmlns:cx7="http://schemas.microsoft.com/office/drawing/2016/5/13/chartex" xmlns:cx8="http://schemas.microsoft.com/office/drawing/2016/5/14/chartex" xmlns:mc="http://schemas.openxmlformats.org/markup-compatibility/2006" xmlns:aink="http://schemas.microsoft.com/office/drawing/2016/ink" xmlns:am3d="http://schemas.microsoft.com/office/drawing/2017/model3d" xmlns:o="urn:schemas-microsoft-com:office:office" xmlns:r="http://schemas.openxmlformats.org/officeDocument/2006/relationships" xmlns:m="http://schemas.openxmlformats.org/officeDocument/2006/math" xmlns:v="urn:schemas-microsoft-com:vml" xmlns:wp14="http://schemas.microsoft.com/office/word/2010/wordprocessingDrawing" xmlns:wp="http://schemas.openxmlformats.org/drawingml/2006/wordprocessingDrawing" xmlns:w10="urn:schemas-microsoft-com:office:word" xmlns:w="http://schemas.openxmlformats.org/wordprocessingml/2006/main" xmlns:w14="http://schemas.microsoft.com/office/word/2010/wordml" xmlns:w15="http://schemas.microsoft.com/office/word/2012/wordml" xmlns:w16cid="http://schemas.microsoft.com/office/word/2016/wordml/cid" xmlns:w16se="http://schemas.microsoft.com/office/word/2015/wordml/symex" xmlns:wpg="http://schemas.microsoft.com/office/word/2010/wordprocessingGroup" xmlns:wpi="http://schemas.microsoft.com/office/word/2010/wordprocessingInk" xmlns:wne="http://schemas.microsoft.com/office/word/2006/wordml" xmlns:wps="http://schemas.microsoft.com/office/word/2010/wordprocessingShape" mc:Ignorable="w14 w15 w16se w16cid wp14">
+  <w:abstractNum w:abstractNumId="0" w15:restartNumberingAfterBreak="0">
+    <w:nsid w:val="7C023A83"/>
+    <w:multiLevelType w:val="hybridMultilevel"/>
+    <w:tmpl w:val="2F24E43C"/>
+    <w:lvl w:ilvl="0" w:tplc="A96E8232">
+      <w:numFmt w:val="bullet"/>
+      <w:lvlText w:val="-"/>
+      <w:lvlJc w:val="left"/>
+      <w:pPr>
+        <w:ind w:left="1068" w:hanging="360"/>
+      </w:pPr>
+      <w:rPr>
+        <w:rFonts w:ascii="Calibri" w:eastAsiaTheme="minorHAnsi" w:hAnsi="Calibri" w:cs="Calibri" w:hint="default"/>
+      </w:rPr>
+    </w:lvl>
+    <w:lvl w:ilvl="1" w:tplc="040C0003">
+      <w:start w:val="1"/>
+      <w:numFmt w:val="bullet"/>
+      <w:lvlText w:val="o"/>
+      <w:lvlJc w:val="left"/>
+      <w:pPr>
+        <w:ind w:left="1788" w:hanging="360"/>
+      </w:pPr>
+      <w:rPr>
+        <w:rFonts w:ascii="Courier New" w:hAnsi="Courier New" w:cs="Courier New" w:hint="default"/>
+      </w:rPr>
+    </w:lvl>
+    <w:lvl w:ilvl="2" w:tplc="040C0005" w:tentative="1">
+      <w:start w:val="1"/>
+      <w:numFmt w:val="bullet"/>
+      <w:lvlText w:val=""/>
+      <w:lvlJc w:val="left"/>
+      <w:pPr>
+        <w:ind w:left="2508" w:hanging="360"/>
+      </w:pPr>
+      <w:rPr>
+        <w:rFonts w:ascii="Wingdings" w:hAnsi="Wingdings" w:hint="default"/>
+      </w:rPr>
+    </w:lvl>
+    <w:lvl w:ilvl="3" w:tplc="040C0001" w:tentative="1">
+      <w:start w:val="1"/>
+      <w:numFmt w:val="bullet"/>
+      <w:lvlText w:val=""/>
+      <w:lvlJc w:val="left"/>
+      <w:pPr>
+        <w:ind w:left="3228" w:hanging="360"/>
+      </w:pPr>
+      <w:rPr>
+        <w:rFonts w:ascii="Symbol" w:hAnsi="Symbol" w:hint="default"/>
+      </w:rPr>
+    </w:lvl>
+    <w:lvl w:ilvl="4" w:tplc="040C0003" w:tentative="1">
+      <w:start w:val="1"/>
+      <w:numFmt w:val="bullet"/>
+      <w:lvlText w:val="o"/>
+      <w:lvlJc w:val="left"/>
+      <w:pPr>
+        <w:ind w:left="3948" w:hanging="360"/>
+      </w:pPr>
+      <w:rPr>
+        <w:rFonts w:ascii="Courier New" w:hAnsi="Courier New" w:cs="Courier New" w:hint="default"/>
+      </w:rPr>
+    </w:lvl>
+    <w:lvl w:ilvl="5" w:tplc="040C0005" w:tentative="1">
+      <w:start w:val="1"/>
+      <w:numFmt w:val="bullet"/>
+      <w:lvlText w:val=""/>
+      <w:lvlJc w:val="left"/>
+      <w:pPr>
+        <w:ind w:left="4668" w:hanging="360"/>
+      </w:pPr>
+      <w:rPr>
+        <w:rFonts w:ascii="Wingdings" w:hAnsi="Wingdings" w:hint="default"/>
+      </w:rPr>
+    </w:lvl>
+    <w:lvl w:ilvl="6" w:tplc="040C0001" w:tentative="1">
+      <w:start w:val="1"/>
+      <w:numFmt w:val="bullet"/>
+      <w:lvlText w:val=""/>
+      <w:lvlJc w:val="left"/>
+      <w:pPr>
+        <w:ind w:left="5388" w:hanging="360"/>
+      </w:pPr>
+      <w:rPr>
+        <w:rFonts w:ascii="Symbol" w:hAnsi="Symbol" w:hint="default"/>
+      </w:rPr>
+    </w:lvl>
+    <w:lvl w:ilvl="7" w:tplc="040C0003" w:tentative="1">
+      <w:start w:val="1"/>
+      <w:numFmt w:val="bullet"/>
+      <w:lvlText w:val="o"/>
+      <w:lvlJc w:val="left"/>
+      <w:pPr>
+        <w:ind w:left="6108" w:hanging="360"/>
+      </w:pPr>
+      <w:rPr>
+        <w:rFonts w:ascii="Courier New" w:hAnsi="Courier New" w:cs="Courier New" w:hint="default"/>
+      </w:rPr>
+    </w:lvl>
+    <w:lvl w:ilvl="8" w:tplc="040C0005" w:tentative="1">
+      <w:start w:val="1"/>
+      <w:numFmt w:val="bullet"/>
+      <w:lvlText w:val=""/>
+      <w:lvlJc w:val="left"/>
+      <w:pPr>
+        <w:ind w:left="6828" w:hanging="360"/>
+      </w:pPr>
+      <w:rPr>
+        <w:rFonts w:ascii="Wingdings" w:hAnsi="Wingdings" w:hint="default"/>
+      </w:rPr>
+    </w:lvl>
+  </w:abstractNum>
+  <w:num w:numId="1">
+    <w:abstractNumId w:val="0"/>
+  </w:num>
+</w:numbering>
 </file>
 
 <file path=word/styles.xml><?xml version="1.0" encoding="utf-8"?>
@@ -1087,6 +2447,41 @@
       <w:color w:val="404040" w:themeColor="text1" w:themeTint="BF"/>
     </w:rPr>
   </w:style>
+  <w:style w:type="paragraph" w:styleId="Paragraphedeliste">
+    <w:name w:val="List Paragraph"/>
+    <w:basedOn w:val="Normal"/>
+    <w:uiPriority w:val="34"/>
+    <w:qFormat/>
+    <w:rsid w:val="007F6E1E"/>
+    <w:pPr>
+      <w:spacing w:after="160" w:line="259" w:lineRule="auto"/>
+      <w:ind w:left="720"/>
+      <w:contextualSpacing/>
+    </w:pPr>
+    <w:rPr>
+      <w:lang w:val="fr-FR"/>
+    </w:rPr>
+  </w:style>
+  <w:style w:type="paragraph" w:styleId="Lgende">
+    <w:name w:val="caption"/>
+    <w:basedOn w:val="Normal"/>
+    <w:next w:val="Normal"/>
+    <w:uiPriority w:val="35"/>
+    <w:unhideWhenUsed/>
+    <w:qFormat/>
+    <w:rsid w:val="007F6E1E"/>
+    <w:pPr>
+      <w:spacing w:after="200"/>
+    </w:pPr>
+    <w:rPr>
+      <w:i/>
+      <w:iCs/>
+      <w:color w:val="44546A" w:themeColor="text2"/>
+      <w:sz w:val="18"/>
+      <w:szCs w:val="18"/>
+      <w:lang w:val="fr-FR"/>
+    </w:rPr>
+  </w:style>
 </w:styles>
 </file>
 

</xml_diff>